<commit_message>
- Fixed Issue number #1 - Added more samples. - Code Cleanup.
</commit_message>
<xml_diff>
--- a/Task Dialog Resource Maker + Doc/Doc/TAxTaskDialog Document.docx
+++ b/Task Dialog Resource Maker + Doc/Doc/TAxTaskDialog Document.docx
@@ -1,6 +1,6 @@
 
 <file path=word/document.xml><?xml version="1.0" encoding="utf-8"?>
-<w:document xmlns:wpc="http://schemas.microsoft.com/office/word/2010/wordprocessingCanvas" xmlns:cx="http://schemas.microsoft.com/office/drawing/2014/chartex" xmlns:cx1="http://schemas.microsoft.com/office/drawing/2015/9/8/chartex" xmlns:cx2="http://schemas.microsoft.com/office/drawing/2015/10/21/chartex" xmlns:cx3="http://schemas.microsoft.com/office/drawing/2016/5/9/chartex" xmlns:cx4="http://schemas.microsoft.com/office/drawing/2016/5/10/chartex" xmlns:cx5="http://schemas.microsoft.com/office/drawing/2016/5/11/chartex" xmlns:cx6="http://schemas.microsoft.com/office/drawing/2016/5/12/chartex" xmlns:cx7="http://schemas.microsoft.com/office/drawing/2016/5/13/chartex" xmlns:cx8="http://schemas.microsoft.com/office/drawing/2016/5/14/chartex" xmlns:mc="http://schemas.openxmlformats.org/markup-compatibility/2006" xmlns:aink="http://schemas.microsoft.com/office/drawing/2016/ink" xmlns:am3d="http://schemas.microsoft.com/office/drawing/2017/model3d" xmlns:o="urn:schemas-microsoft-com:office:office" xmlns:r="http://schemas.openxmlformats.org/officeDocument/2006/relationships" xmlns:m="http://schemas.openxmlformats.org/officeDocument/2006/math" xmlns:v="urn:schemas-microsoft-com:vml" xmlns:wp14="http://schemas.microsoft.com/office/word/2010/wordprocessingDrawing" xmlns:wp="http://schemas.openxmlformats.org/drawingml/2006/wordprocessingDrawing" xmlns:w10="urn:schemas-microsoft-com:office:word" xmlns:w="http://schemas.openxmlformats.org/wordprocessingml/2006/main" xmlns:w14="http://schemas.microsoft.com/office/word/2010/wordml" xmlns:w15="http://schemas.microsoft.com/office/word/2012/wordml" xmlns:w16cex="http://schemas.microsoft.com/office/word/2018/wordml/cex" xmlns:w16cid="http://schemas.microsoft.com/office/word/2016/wordml/cid" xmlns:w16="http://schemas.microsoft.com/office/word/2018/wordml" xmlns:w16se="http://schemas.microsoft.com/office/word/2015/wordml/symex" xmlns:wpg="http://schemas.microsoft.com/office/word/2010/wordprocessingGroup" xmlns:wpi="http://schemas.microsoft.com/office/word/2010/wordprocessingInk" xmlns:wne="http://schemas.microsoft.com/office/word/2006/wordml" xmlns:wps="http://schemas.microsoft.com/office/word/2010/wordprocessingShape" mc:Ignorable="w14 w15 w16se w16cid w16 w16cex wp14">
+<w:document xmlns:wpc="http://schemas.microsoft.com/office/word/2010/wordprocessingCanvas" xmlns:cx="http://schemas.microsoft.com/office/drawing/2014/chartex" xmlns:cx1="http://schemas.microsoft.com/office/drawing/2015/9/8/chartex" xmlns:cx2="http://schemas.microsoft.com/office/drawing/2015/10/21/chartex" xmlns:cx3="http://schemas.microsoft.com/office/drawing/2016/5/9/chartex" xmlns:cx4="http://schemas.microsoft.com/office/drawing/2016/5/10/chartex" xmlns:cx5="http://schemas.microsoft.com/office/drawing/2016/5/11/chartex" xmlns:cx6="http://schemas.microsoft.com/office/drawing/2016/5/12/chartex" xmlns:cx7="http://schemas.microsoft.com/office/drawing/2016/5/13/chartex" xmlns:cx8="http://schemas.microsoft.com/office/drawing/2016/5/14/chartex" xmlns:mc="http://schemas.openxmlformats.org/markup-compatibility/2006" xmlns:aink="http://schemas.microsoft.com/office/drawing/2016/ink" xmlns:am3d="http://schemas.microsoft.com/office/drawing/2017/model3d" xmlns:o="urn:schemas-microsoft-com:office:office" xmlns:oel="http://schemas.microsoft.com/office/2019/extlst" xmlns:r="http://schemas.openxmlformats.org/officeDocument/2006/relationships" xmlns:m="http://schemas.openxmlformats.org/officeDocument/2006/math" xmlns:v="urn:schemas-microsoft-com:vml" xmlns:wp14="http://schemas.microsoft.com/office/word/2010/wordprocessingDrawing" xmlns:wp="http://schemas.openxmlformats.org/drawingml/2006/wordprocessingDrawing" xmlns:w10="urn:schemas-microsoft-com:office:word" xmlns:w="http://schemas.openxmlformats.org/wordprocessingml/2006/main" xmlns:w14="http://schemas.microsoft.com/office/word/2010/wordml" xmlns:w15="http://schemas.microsoft.com/office/word/2012/wordml" xmlns:w16cex="http://schemas.microsoft.com/office/word/2018/wordml/cex" xmlns:w16cid="http://schemas.microsoft.com/office/word/2016/wordml/cid" xmlns:w16="http://schemas.microsoft.com/office/word/2018/wordml" xmlns:w16sdtdh="http://schemas.microsoft.com/office/word/2020/wordml/sdtdatahash" xmlns:w16se="http://schemas.microsoft.com/office/word/2015/wordml/symex" xmlns:wpg="http://schemas.microsoft.com/office/word/2010/wordprocessingGroup" xmlns:wpi="http://schemas.microsoft.com/office/word/2010/wordprocessingInk" xmlns:wne="http://schemas.microsoft.com/office/word/2006/wordml" xmlns:wps="http://schemas.microsoft.com/office/word/2010/wordprocessingShape" mc:Ignorable="w14 w15 w16se w16cid w16 w16cex w16sdtdh wp14">
   <w:body>
     <w:p>
       <w:pPr>
@@ -12,7 +12,6 @@
           <w:szCs w:val="26"/>
         </w:rPr>
       </w:pPr>
-      <w:proofErr w:type="spellStart"/>
       <w:r>
         <w:rPr>
           <w:b/>
@@ -38,17 +37,7 @@
           <w:sz w:val="26"/>
           <w:szCs w:val="26"/>
         </w:rPr>
-        <w:t>TaskDialog</w:t>
-      </w:r>
-      <w:proofErr w:type="spellEnd"/>
-      <w:r>
-        <w:rPr>
-          <w:b/>
-          <w:bCs/>
-          <w:sz w:val="26"/>
-          <w:szCs w:val="26"/>
-        </w:rPr>
-        <w:t xml:space="preserve"> Document</w:t>
+        <w:t>TaskDialog Document</w:t>
       </w:r>
     </w:p>
     <w:p>
@@ -63,7 +52,6 @@
           <w:bCs/>
         </w:rPr>
       </w:pPr>
-      <w:proofErr w:type="spellStart"/>
       <w:r>
         <w:rPr>
           <w:b/>
@@ -78,7 +66,6 @@
         </w:rPr>
         <w:t>Name</w:t>
       </w:r>
-      <w:proofErr w:type="spellEnd"/>
       <w:r>
         <w:rPr>
           <w:b/>
@@ -86,7 +73,6 @@
         </w:rPr>
         <w:t xml:space="preserve">: </w:t>
       </w:r>
-      <w:proofErr w:type="spellStart"/>
       <w:r>
         <w:rPr>
           <w:b/>
@@ -108,7 +94,6 @@
         </w:rPr>
         <w:t>TaskDialog</w:t>
       </w:r>
-      <w:proofErr w:type="spellEnd"/>
     </w:p>
     <w:p>
       <w:pPr>
@@ -170,7 +155,6 @@
           <w:bCs/>
         </w:rPr>
       </w:pPr>
-      <w:proofErr w:type="spellStart"/>
       <w:r>
         <w:rPr>
           <w:b/>
@@ -178,7 +162,6 @@
         </w:rPr>
         <w:t>DialogCaption</w:t>
       </w:r>
-      <w:proofErr w:type="spellEnd"/>
       <w:r>
         <w:rPr>
           <w:b/>
@@ -330,7 +313,6 @@
           <w:bCs/>
         </w:rPr>
       </w:pPr>
-      <w:proofErr w:type="spellStart"/>
       <w:r>
         <w:rPr>
           <w:b/>
@@ -338,7 +320,6 @@
         </w:rPr>
         <w:t>MainText</w:t>
       </w:r>
-      <w:proofErr w:type="spellEnd"/>
       <w:r>
         <w:rPr>
           <w:b/>
@@ -384,7 +365,6 @@
           <w:bCs/>
         </w:rPr>
       </w:pPr>
-      <w:proofErr w:type="spellStart"/>
       <w:r>
         <w:rPr>
           <w:b/>
@@ -392,7 +372,6 @@
         </w:rPr>
         <w:t>CommandLinkButtons</w:t>
       </w:r>
-      <w:proofErr w:type="spellEnd"/>
       <w:r>
         <w:rPr>
           <w:b/>
@@ -407,7 +386,6 @@
         </w:rPr>
         <w:t xml:space="preserve"> Array of </w:t>
       </w:r>
-      <w:proofErr w:type="spellStart"/>
       <w:r>
         <w:rPr>
           <w:b/>
@@ -415,7 +393,6 @@
         </w:rPr>
         <w:t>TCommandLinkButton</w:t>
       </w:r>
-      <w:proofErr w:type="spellEnd"/>
       <w:r>
         <w:rPr>
           <w:b/>
@@ -441,81 +418,619 @@
       <w:r>
         <w:t xml:space="preserve">ist of custom </w:t>
       </w:r>
-      <w:proofErr w:type="spellStart"/>
-      <w:r>
-        <w:t>TCommandLinkButton</w:t>
-      </w:r>
-      <w:proofErr w:type="spellEnd"/>
+      <w:r>
+        <w:t xml:space="preserve">TCommandLinkButton </w:t>
+      </w:r>
+      <w:r>
+        <w:t>expected here.</w:t>
+      </w:r>
+    </w:p>
+    <w:p>
+      <w:pPr>
+        <w:pStyle w:val="ListParagraph"/>
+        <w:numPr>
+          <w:ilvl w:val="1"/>
+          <w:numId w:val="4"/>
+        </w:numPr>
+      </w:pPr>
+      <w:r>
+        <w:t>B</w:t>
+      </w:r>
+      <w:r>
+        <w:t xml:space="preserve">y default, the buttons will be created at the </w:t>
+      </w:r>
+      <w:r>
+        <w:t xml:space="preserve">bottom </w:t>
+      </w:r>
+      <w:r>
+        <w:t xml:space="preserve">of </w:t>
+      </w:r>
+      <w:r>
+        <w:t>dialog</w:t>
+      </w:r>
+      <w:r>
+        <w:t xml:space="preserve"> form</w:t>
+      </w:r>
+      <w:r>
+        <w:t>, just</w:t>
+      </w:r>
       <w:r>
         <w:t xml:space="preserve"> </w:t>
       </w:r>
       <w:r>
+        <w:t>like the common buttons</w:t>
+      </w:r>
+      <w:r>
+        <w:t xml:space="preserve"> but </w:t>
+      </w:r>
+      <w:r>
+        <w:t>I</w:t>
+      </w:r>
+      <w:r>
+        <w:t xml:space="preserve">f </w:t>
+      </w:r>
+      <w:r>
+        <w:rPr>
+          <w:color w:val="FF0000"/>
+        </w:rPr>
+        <w:t>tdfUseCommandLinks</w:t>
+      </w:r>
+      <w:r>
+        <w:t xml:space="preserve"> flag is set, the custom buttons will be created</w:t>
+      </w:r>
+      <w:r>
+        <w:t xml:space="preserve"> </w:t>
+      </w:r>
+      <w:r>
+        <w:t xml:space="preserve">as big button in </w:t>
+      </w:r>
+      <w:r>
+        <w:t>the middle of the dialog window</w:t>
+      </w:r>
+    </w:p>
+    <w:p>
+      <w:pPr>
+        <w:pStyle w:val="ListParagraph"/>
+        <w:numPr>
+          <w:ilvl w:val="0"/>
+          <w:numId w:val="4"/>
+        </w:numPr>
+        <w:rPr>
+          <w:b/>
+          <w:bCs/>
+        </w:rPr>
+      </w:pPr>
+      <w:r>
+        <w:rPr>
+          <w:b/>
+          <w:bCs/>
+        </w:rPr>
+        <w:t>RadioButtonsText</w:t>
+      </w:r>
+      <w:r>
+        <w:rPr>
+          <w:b/>
+          <w:bCs/>
+        </w:rPr>
+        <w:t>:</w:t>
+      </w:r>
+      <w:r>
+        <w:rPr>
+          <w:b/>
+          <w:bCs/>
+        </w:rPr>
+        <w:t xml:space="preserve"> string;</w:t>
+      </w:r>
+    </w:p>
+    <w:p>
+      <w:pPr>
+        <w:pStyle w:val="ListParagraph"/>
+        <w:numPr>
+          <w:ilvl w:val="1"/>
+          <w:numId w:val="4"/>
+        </w:numPr>
+      </w:pPr>
+      <w:r>
+        <w:t>A</w:t>
+      </w:r>
+      <w:r>
+        <w:t xml:space="preserve"> </w:t>
+      </w:r>
+      <w:r>
+        <w:t>'</w:t>
+      </w:r>
+      <w:r>
+        <w:t>|</w:t>
+      </w:r>
+      <w:r>
+        <w:t>'</w:t>
+      </w:r>
+      <w:r>
+        <w:t xml:space="preserve"> </w:t>
+      </w:r>
+      <w:r>
+        <w:t>separated list of custom radio buttons</w:t>
+      </w:r>
+      <w:r>
+        <w:t xml:space="preserve"> expected here.</w:t>
+      </w:r>
+      <w:r>
+        <w:t xml:space="preserve"> </w:t>
+      </w:r>
+    </w:p>
+    <w:p>
+      <w:pPr>
+        <w:pStyle w:val="ListParagraph"/>
+        <w:numPr>
+          <w:ilvl w:val="1"/>
+          <w:numId w:val="4"/>
+        </w:numPr>
+      </w:pPr>
+      <w:r>
+        <w:t>T</w:t>
+      </w:r>
+      <w:r>
+        <w:t xml:space="preserve">hey will be identified with an ID number starting at 200 </w:t>
+      </w:r>
+    </w:p>
+    <w:p>
+      <w:pPr>
+        <w:pStyle w:val="ListParagraph"/>
+        <w:numPr>
+          <w:ilvl w:val="1"/>
+          <w:numId w:val="4"/>
+        </w:numPr>
+      </w:pPr>
+      <w:r>
+        <w:rPr>
+          <w:color w:val="FF0000"/>
+        </w:rPr>
+        <w:t>a</w:t>
+      </w:r>
+      <w:r>
+        <w:rPr>
+          <w:color w:val="FF0000"/>
+        </w:rPr>
+        <w:t>Default</w:t>
+      </w:r>
+      <w:r>
+        <w:rPr>
+          <w:color w:val="FF0000"/>
+        </w:rPr>
+        <w:t>Radio</w:t>
+      </w:r>
+      <w:r>
+        <w:t xml:space="preserve"> parameter can be set to d</w:t>
+      </w:r>
+      <w:r>
+        <w:t>efine the default selected RadioButton</w:t>
+      </w:r>
+    </w:p>
+    <w:p>
+      <w:pPr>
+        <w:pStyle w:val="ListParagraph"/>
+        <w:numPr>
+          <w:ilvl w:val="1"/>
+          <w:numId w:val="4"/>
+        </w:numPr>
+      </w:pPr>
+      <w:r>
+        <w:t>'\n' will be converted as shown as pop</w:t>
+      </w:r>
+      <w:r>
+        <w:t xml:space="preserve">up hint </w:t>
+      </w:r>
+      <w:r>
+        <w:t>of the RadioButton.</w:t>
+      </w:r>
+    </w:p>
+    <w:p>
+      <w:pPr>
+        <w:pStyle w:val="ListParagraph"/>
+        <w:numPr>
+          <w:ilvl w:val="0"/>
+          <w:numId w:val="4"/>
+        </w:numPr>
+        <w:rPr>
+          <w:b/>
+          <w:bCs/>
+        </w:rPr>
+      </w:pPr>
+      <w:r>
+        <w:rPr>
+          <w:b/>
+          <w:bCs/>
+        </w:rPr>
+        <w:t>ExpandableText</w:t>
+      </w:r>
+      <w:r>
+        <w:rPr>
+          <w:b/>
+          <w:bCs/>
+        </w:rPr>
+        <w:t>:</w:t>
+      </w:r>
+      <w:r>
+        <w:rPr>
+          <w:b/>
+          <w:bCs/>
+        </w:rPr>
+        <w:t xml:space="preserve"> string;</w:t>
+      </w:r>
+    </w:p>
+    <w:p>
+      <w:pPr>
+        <w:pStyle w:val="ListParagraph"/>
+        <w:numPr>
+          <w:ilvl w:val="1"/>
+          <w:numId w:val="4"/>
+        </w:numPr>
+      </w:pPr>
+      <w:r>
+        <w:t xml:space="preserve">The </w:t>
+      </w:r>
+      <w:r>
+        <w:t>Expandable</w:t>
+      </w:r>
+      <w:r>
+        <w:t xml:space="preserve"> information content text</w:t>
+      </w:r>
+    </w:p>
+    <w:p>
+      <w:pPr>
+        <w:pStyle w:val="ListParagraph"/>
+        <w:numPr>
+          <w:ilvl w:val="1"/>
+          <w:numId w:val="4"/>
+        </w:numPr>
+      </w:pPr>
+      <w:r>
+        <w:t>A</w:t>
+      </w:r>
+      <w:r>
+        <w:t>ny '\n' will be converted into a line feed</w:t>
+      </w:r>
+    </w:p>
+    <w:p>
+      <w:pPr>
+        <w:pStyle w:val="ListParagraph"/>
+        <w:numPr>
+          <w:ilvl w:val="1"/>
+          <w:numId w:val="4"/>
+        </w:numPr>
+      </w:pPr>
+      <w:r>
+        <w:t xml:space="preserve">By </w:t>
+      </w:r>
+      <w:r>
+        <w:t>default,</w:t>
+      </w:r>
+      <w:r>
+        <w:t xml:space="preserve"> </w:t>
+      </w:r>
+      <w:r>
+        <w:t>T</w:t>
+      </w:r>
+      <w:r>
+        <w:t>h</w:t>
+      </w:r>
+      <w:r>
+        <w:t>is Text</w:t>
+      </w:r>
+      <w:r>
+        <w:t xml:space="preserve"> will </w:t>
+      </w:r>
+      <w:r>
+        <w:t xml:space="preserve">be </w:t>
+      </w:r>
+      <w:r>
+        <w:t>show</w:t>
+      </w:r>
+      <w:r>
+        <w:t>n</w:t>
+      </w:r>
+      <w:r>
+        <w:t xml:space="preserve"> </w:t>
+      </w:r>
+      <w:r>
+        <w:t xml:space="preserve">in the Middle of form and under the MainText but if </w:t>
+      </w:r>
+      <w:r>
+        <w:t>tdfExpandFooterArea</w:t>
+      </w:r>
+      <w:r>
+        <w:t xml:space="preserve"> is set the Expandable text will be shown at the bottom of form above the footer.</w:t>
+      </w:r>
+    </w:p>
+    <w:p>
+      <w:pPr>
+        <w:pStyle w:val="ListParagraph"/>
+        <w:numPr>
+          <w:ilvl w:val="0"/>
+          <w:numId w:val="4"/>
+        </w:numPr>
+        <w:rPr>
+          <w:b/>
+          <w:bCs/>
+        </w:rPr>
+      </w:pPr>
+      <w:r>
+        <w:rPr>
+          <w:b/>
+          <w:bCs/>
+        </w:rPr>
+        <w:t>ExpandedButtonTooltip</w:t>
+      </w:r>
+      <w:r>
+        <w:rPr>
+          <w:b/>
+          <w:bCs/>
+        </w:rPr>
+        <w:t>: string;</w:t>
+      </w:r>
+    </w:p>
+    <w:p>
+      <w:pPr>
+        <w:pStyle w:val="ListParagraph"/>
+        <w:numPr>
+          <w:ilvl w:val="1"/>
+          <w:numId w:val="4"/>
+        </w:numPr>
+      </w:pPr>
+      <w:r>
+        <w:t>T</w:t>
+      </w:r>
+      <w:r>
+        <w:t xml:space="preserve">he button </w:t>
+      </w:r>
+      <w:r>
+        <w:t>ToolTip</w:t>
+      </w:r>
+      <w:r>
+        <w:t xml:space="preserve"> to be displayed when the information is </w:t>
+      </w:r>
+      <w:r>
+        <w:t xml:space="preserve">ready to </w:t>
+      </w:r>
+      <w:r>
+        <w:t>col</w:t>
+      </w:r>
+      <w:r>
+        <w:t>lapse</w:t>
+      </w:r>
+      <w:r>
+        <w:t>.</w:t>
+      </w:r>
+    </w:p>
+    <w:p>
+      <w:pPr>
+        <w:pStyle w:val="ListParagraph"/>
+        <w:numPr>
+          <w:ilvl w:val="0"/>
+          <w:numId w:val="4"/>
+        </w:numPr>
+        <w:rPr>
+          <w:b/>
+          <w:bCs/>
+        </w:rPr>
+      </w:pPr>
+      <w:r>
+        <w:rPr>
+          <w:b/>
+          <w:bCs/>
+        </w:rPr>
+        <w:t>CollapsedButtonTooltip</w:t>
+      </w:r>
+      <w:r>
+        <w:rPr>
+          <w:b/>
+          <w:bCs/>
+        </w:rPr>
+        <w:t>: string;</w:t>
+      </w:r>
+    </w:p>
+    <w:p>
+      <w:pPr>
+        <w:pStyle w:val="ListParagraph"/>
+        <w:numPr>
+          <w:ilvl w:val="1"/>
+          <w:numId w:val="4"/>
+        </w:numPr>
+      </w:pPr>
+      <w:r>
+        <w:t>T</w:t>
+      </w:r>
+      <w:r>
+        <w:t xml:space="preserve">he button </w:t>
+      </w:r>
+      <w:r>
+        <w:t>ToolTip</w:t>
+      </w:r>
+      <w:r>
+        <w:t xml:space="preserve"> to be displayed when the information is </w:t>
+      </w:r>
+      <w:r>
+        <w:t>ready to Expand.</w:t>
+      </w:r>
+    </w:p>
+    <w:p>
+      <w:pPr>
+        <w:pStyle w:val="ListParagraph"/>
+        <w:numPr>
+          <w:ilvl w:val="0"/>
+          <w:numId w:val="4"/>
+        </w:numPr>
+        <w:rPr>
+          <w:b/>
+          <w:bCs/>
+        </w:rPr>
+      </w:pPr>
+      <w:r>
+        <w:rPr>
+          <w:b/>
+          <w:bCs/>
+        </w:rPr>
+        <w:t>FooterText</w:t>
+      </w:r>
+      <w:r>
+        <w:rPr>
+          <w:b/>
+          <w:bCs/>
+        </w:rPr>
+        <w:t>: string;</w:t>
+      </w:r>
+    </w:p>
+    <w:p>
+      <w:pPr>
+        <w:pStyle w:val="ListParagraph"/>
+        <w:numPr>
+          <w:ilvl w:val="1"/>
+          <w:numId w:val="4"/>
+        </w:numPr>
+      </w:pPr>
+      <w:r>
+        <w:t>T</w:t>
+      </w:r>
+      <w:r>
+        <w:t>he footer content text</w:t>
+      </w:r>
+    </w:p>
+    <w:p>
+      <w:pPr>
+        <w:pStyle w:val="ListParagraph"/>
+        <w:numPr>
+          <w:ilvl w:val="1"/>
+          <w:numId w:val="4"/>
+        </w:numPr>
+      </w:pPr>
+      <w:r>
+        <w:t>A</w:t>
+      </w:r>
+      <w:r>
+        <w:t>ny '\n' will be converted into a line feed</w:t>
+      </w:r>
+    </w:p>
+    <w:p>
+      <w:pPr>
+        <w:pStyle w:val="ListParagraph"/>
+        <w:numPr>
+          <w:ilvl w:val="0"/>
+          <w:numId w:val="4"/>
+        </w:numPr>
+        <w:rPr>
+          <w:b/>
+          <w:bCs/>
+        </w:rPr>
+      </w:pPr>
+      <w:r>
+        <w:rPr>
+          <w:b/>
+          <w:bCs/>
+        </w:rPr>
+        <w:t>ComboBoxItems</w:t>
+      </w:r>
+      <w:r>
+        <w:rPr>
+          <w:b/>
+          <w:bCs/>
+        </w:rPr>
+        <w:t>: string;</w:t>
+      </w:r>
+    </w:p>
+    <w:p>
+      <w:pPr>
+        <w:pStyle w:val="ListParagraph"/>
+        <w:numPr>
+          <w:ilvl w:val="1"/>
+          <w:numId w:val="4"/>
+        </w:numPr>
+      </w:pPr>
+      <w:r>
+        <w:t>A</w:t>
+      </w:r>
+      <w:r>
+        <w:t xml:space="preserve"> '</w:t>
+      </w:r>
+      <w:r>
+        <w:t>|</w:t>
+      </w:r>
+      <w:r>
+        <w:t>'</w:t>
+      </w:r>
+      <w:r>
+        <w:t xml:space="preserve"> </w:t>
+      </w:r>
+      <w:r>
+        <w:t xml:space="preserve">separated list of custom </w:t>
+      </w:r>
+      <w:r>
+        <w:t>Text</w:t>
+      </w:r>
+      <w:r>
+        <w:t xml:space="preserve"> </w:t>
+      </w:r>
+      <w:r>
         <w:t>expected here.</w:t>
       </w:r>
-    </w:p>
-    <w:p>
-      <w:pPr>
-        <w:pStyle w:val="ListParagraph"/>
-        <w:numPr>
-          <w:ilvl w:val="1"/>
-          <w:numId w:val="4"/>
-        </w:numPr>
-      </w:pPr>
-      <w:r>
-        <w:t>B</w:t>
-      </w:r>
-      <w:r>
-        <w:t xml:space="preserve">y default, the buttons will be created at the </w:t>
-      </w:r>
-      <w:r>
-        <w:t xml:space="preserve">bottom </w:t>
-      </w:r>
-      <w:r>
-        <w:t xml:space="preserve">of </w:t>
-      </w:r>
-      <w:r>
-        <w:t>dialog</w:t>
-      </w:r>
-      <w:r>
-        <w:t xml:space="preserve"> form</w:t>
-      </w:r>
-      <w:r>
-        <w:t>, just</w:t>
-      </w:r>
       <w:r>
         <w:t xml:space="preserve"> </w:t>
       </w:r>
-      <w:r>
-        <w:t>like the common buttons</w:t>
-      </w:r>
-      <w:r>
-        <w:t xml:space="preserve"> but </w:t>
-      </w:r>
+    </w:p>
+    <w:p>
+      <w:pPr>
+        <w:pStyle w:val="ListParagraph"/>
+        <w:numPr>
+          <w:ilvl w:val="1"/>
+          <w:numId w:val="4"/>
+        </w:numPr>
+      </w:pPr>
       <w:r>
         <w:t>I</w:t>
       </w:r>
       <w:r>
+        <w:t>f set, a Combo Box will be displayed to select</w:t>
+      </w:r>
+    </w:p>
+    <w:p>
+      <w:pPr>
+        <w:pStyle w:val="ListParagraph"/>
+        <w:numPr>
+          <w:ilvl w:val="1"/>
+          <w:numId w:val="4"/>
+        </w:numPr>
+      </w:pPr>
+      <w:r>
+        <w:t>I</w:t>
+      </w:r>
+      <w:r>
         <w:t xml:space="preserve">f </w:t>
       </w:r>
-      <w:proofErr w:type="spellStart"/>
       <w:r>
         <w:rPr>
           <w:color w:val="FF0000"/>
         </w:rPr>
-        <w:t>tdfUseCommandLinks</w:t>
-      </w:r>
-      <w:proofErr w:type="spellEnd"/>
-      <w:r>
-        <w:t xml:space="preserve"> flag is set, the custom buttons will be created</w:t>
+        <w:t xml:space="preserve">tdfUserInputeTextBox </w:t>
+      </w:r>
+      <w:r>
+        <w:t>is in the flags, the combo box will be in edition mode</w:t>
       </w:r>
       <w:r>
         <w:t xml:space="preserve"> </w:t>
       </w:r>
       <w:r>
-        <w:t xml:space="preserve">as big button in </w:t>
-      </w:r>
-      <w:r>
-        <w:t>the middle of the dialog window</w:t>
+        <w:t xml:space="preserve">and the user will be able to edit the </w:t>
+      </w:r>
+      <w:r>
+        <w:t>Items</w:t>
+      </w:r>
+      <w:r>
+        <w:t xml:space="preserve"> or fill the field</w:t>
+      </w:r>
+      <w:r>
+        <w:t xml:space="preserve"> </w:t>
+      </w:r>
+      <w:r>
+        <w:t>with one item of the selection</w:t>
       </w:r>
     </w:p>
     <w:p>
@@ -530,597 +1045,6 @@
           <w:bCs/>
         </w:rPr>
       </w:pPr>
-      <w:proofErr w:type="spellStart"/>
-      <w:r>
-        <w:rPr>
-          <w:b/>
-          <w:bCs/>
-        </w:rPr>
-        <w:t>RadioButtonsText</w:t>
-      </w:r>
-      <w:proofErr w:type="spellEnd"/>
-      <w:r>
-        <w:rPr>
-          <w:b/>
-          <w:bCs/>
-        </w:rPr>
-        <w:t>:</w:t>
-      </w:r>
-      <w:r>
-        <w:rPr>
-          <w:b/>
-          <w:bCs/>
-        </w:rPr>
-        <w:t xml:space="preserve"> string;</w:t>
-      </w:r>
-    </w:p>
-    <w:p>
-      <w:pPr>
-        <w:pStyle w:val="ListParagraph"/>
-        <w:numPr>
-          <w:ilvl w:val="1"/>
-          <w:numId w:val="4"/>
-        </w:numPr>
-      </w:pPr>
-      <w:r>
-        <w:t>A</w:t>
-      </w:r>
-      <w:r>
-        <w:t xml:space="preserve"> </w:t>
-      </w:r>
-      <w:r>
-        <w:t>'</w:t>
-      </w:r>
-      <w:r>
-        <w:t>|</w:t>
-      </w:r>
-      <w:r>
-        <w:t>'</w:t>
-      </w:r>
-      <w:r>
-        <w:t xml:space="preserve"> </w:t>
-      </w:r>
-      <w:r>
-        <w:t>separated list of custom radio buttons</w:t>
-      </w:r>
-      <w:r>
-        <w:t xml:space="preserve"> expected here.</w:t>
-      </w:r>
-      <w:r>
-        <w:t xml:space="preserve"> </w:t>
-      </w:r>
-    </w:p>
-    <w:p>
-      <w:pPr>
-        <w:pStyle w:val="ListParagraph"/>
-        <w:numPr>
-          <w:ilvl w:val="1"/>
-          <w:numId w:val="4"/>
-        </w:numPr>
-      </w:pPr>
-      <w:r>
-        <w:t>T</w:t>
-      </w:r>
-      <w:r>
-        <w:t xml:space="preserve">hey will be identified with an ID number starting at 200 </w:t>
-      </w:r>
-    </w:p>
-    <w:p>
-      <w:pPr>
-        <w:pStyle w:val="ListParagraph"/>
-        <w:numPr>
-          <w:ilvl w:val="1"/>
-          <w:numId w:val="4"/>
-        </w:numPr>
-      </w:pPr>
-      <w:proofErr w:type="spellStart"/>
-      <w:r>
-        <w:rPr>
-          <w:color w:val="FF0000"/>
-        </w:rPr>
-        <w:t>a</w:t>
-      </w:r>
-      <w:r>
-        <w:rPr>
-          <w:color w:val="FF0000"/>
-        </w:rPr>
-        <w:t>Default</w:t>
-      </w:r>
-      <w:r>
-        <w:rPr>
-          <w:color w:val="FF0000"/>
-        </w:rPr>
-        <w:t>Radio</w:t>
-      </w:r>
-      <w:proofErr w:type="spellEnd"/>
-      <w:r>
-        <w:t xml:space="preserve"> parameter can be set to d</w:t>
-      </w:r>
-      <w:r>
-        <w:t xml:space="preserve">efine the default selected </w:t>
-      </w:r>
-      <w:proofErr w:type="spellStart"/>
-      <w:r>
-        <w:t>RadioButton</w:t>
-      </w:r>
-      <w:proofErr w:type="spellEnd"/>
-    </w:p>
-    <w:p>
-      <w:pPr>
-        <w:pStyle w:val="ListParagraph"/>
-        <w:numPr>
-          <w:ilvl w:val="1"/>
-          <w:numId w:val="4"/>
-        </w:numPr>
-      </w:pPr>
-      <w:r>
-        <w:t>'\n' will be converted as shown as pop</w:t>
-      </w:r>
-      <w:r>
-        <w:t xml:space="preserve">up hint </w:t>
-      </w:r>
-      <w:r>
-        <w:t xml:space="preserve">of the </w:t>
-      </w:r>
-      <w:proofErr w:type="spellStart"/>
-      <w:r>
-        <w:t>RadioButton</w:t>
-      </w:r>
-      <w:proofErr w:type="spellEnd"/>
-      <w:r>
-        <w:t>.</w:t>
-      </w:r>
-    </w:p>
-    <w:p>
-      <w:pPr>
-        <w:pStyle w:val="ListParagraph"/>
-        <w:numPr>
-          <w:ilvl w:val="0"/>
-          <w:numId w:val="4"/>
-        </w:numPr>
-        <w:rPr>
-          <w:b/>
-          <w:bCs/>
-        </w:rPr>
-      </w:pPr>
-      <w:proofErr w:type="spellStart"/>
-      <w:r>
-        <w:rPr>
-          <w:b/>
-          <w:bCs/>
-        </w:rPr>
-        <w:t>ExpandableText</w:t>
-      </w:r>
-      <w:proofErr w:type="spellEnd"/>
-      <w:r>
-        <w:rPr>
-          <w:b/>
-          <w:bCs/>
-        </w:rPr>
-        <w:t>:</w:t>
-      </w:r>
-      <w:r>
-        <w:rPr>
-          <w:b/>
-          <w:bCs/>
-        </w:rPr>
-        <w:t xml:space="preserve"> string;</w:t>
-      </w:r>
-    </w:p>
-    <w:p>
-      <w:pPr>
-        <w:pStyle w:val="ListParagraph"/>
-        <w:numPr>
-          <w:ilvl w:val="1"/>
-          <w:numId w:val="4"/>
-        </w:numPr>
-      </w:pPr>
-      <w:r>
-        <w:t xml:space="preserve">The </w:t>
-      </w:r>
-      <w:r>
-        <w:t>Expandable</w:t>
-      </w:r>
-      <w:r>
-        <w:t xml:space="preserve"> information content text</w:t>
-      </w:r>
-    </w:p>
-    <w:p>
-      <w:pPr>
-        <w:pStyle w:val="ListParagraph"/>
-        <w:numPr>
-          <w:ilvl w:val="1"/>
-          <w:numId w:val="4"/>
-        </w:numPr>
-      </w:pPr>
-      <w:r>
-        <w:t>A</w:t>
-      </w:r>
-      <w:r>
-        <w:t>ny '\n' will be converted into a line feed</w:t>
-      </w:r>
-    </w:p>
-    <w:p>
-      <w:pPr>
-        <w:pStyle w:val="ListParagraph"/>
-        <w:numPr>
-          <w:ilvl w:val="1"/>
-          <w:numId w:val="4"/>
-        </w:numPr>
-      </w:pPr>
-      <w:r>
-        <w:t xml:space="preserve">By </w:t>
-      </w:r>
-      <w:r>
-        <w:t>default,</w:t>
-      </w:r>
-      <w:r>
-        <w:t xml:space="preserve"> </w:t>
-      </w:r>
-      <w:r>
-        <w:t>T</w:t>
-      </w:r>
-      <w:r>
-        <w:t>h</w:t>
-      </w:r>
-      <w:r>
-        <w:t>is Text</w:t>
-      </w:r>
-      <w:r>
-        <w:t xml:space="preserve"> will </w:t>
-      </w:r>
-      <w:r>
-        <w:t xml:space="preserve">be </w:t>
-      </w:r>
-      <w:r>
-        <w:t>show</w:t>
-      </w:r>
-      <w:r>
-        <w:t>n</w:t>
-      </w:r>
-      <w:r>
-        <w:t xml:space="preserve"> </w:t>
-      </w:r>
-      <w:r>
-        <w:t xml:space="preserve">in the Middle of form and under the </w:t>
-      </w:r>
-      <w:proofErr w:type="spellStart"/>
-      <w:r>
-        <w:t>MainText</w:t>
-      </w:r>
-      <w:proofErr w:type="spellEnd"/>
-      <w:r>
-        <w:t xml:space="preserve"> but if </w:t>
-      </w:r>
-      <w:proofErr w:type="spellStart"/>
-      <w:r>
-        <w:t>tdfExpandFooterArea</w:t>
-      </w:r>
-      <w:proofErr w:type="spellEnd"/>
-      <w:r>
-        <w:t xml:space="preserve"> is set the Expandable text will be shown at the bottom of form above the footer.</w:t>
-      </w:r>
-    </w:p>
-    <w:p>
-      <w:pPr>
-        <w:pStyle w:val="ListParagraph"/>
-        <w:numPr>
-          <w:ilvl w:val="0"/>
-          <w:numId w:val="4"/>
-        </w:numPr>
-        <w:rPr>
-          <w:b/>
-          <w:bCs/>
-        </w:rPr>
-      </w:pPr>
-      <w:proofErr w:type="spellStart"/>
-      <w:r>
-        <w:rPr>
-          <w:b/>
-          <w:bCs/>
-        </w:rPr>
-        <w:t>ExpandedButtonTooltip</w:t>
-      </w:r>
-      <w:proofErr w:type="spellEnd"/>
-      <w:r>
-        <w:rPr>
-          <w:b/>
-          <w:bCs/>
-        </w:rPr>
-        <w:t>: string;</w:t>
-      </w:r>
-    </w:p>
-    <w:p>
-      <w:pPr>
-        <w:pStyle w:val="ListParagraph"/>
-        <w:numPr>
-          <w:ilvl w:val="1"/>
-          <w:numId w:val="4"/>
-        </w:numPr>
-      </w:pPr>
-      <w:r>
-        <w:t>T</w:t>
-      </w:r>
-      <w:r>
-        <w:t xml:space="preserve">he button </w:t>
-      </w:r>
-      <w:r>
-        <w:t>ToolTip</w:t>
-      </w:r>
-      <w:r>
-        <w:t xml:space="preserve"> to be displayed when the information is </w:t>
-      </w:r>
-      <w:r>
-        <w:t xml:space="preserve">ready to </w:t>
-      </w:r>
-      <w:r>
-        <w:t>col</w:t>
-      </w:r>
-      <w:r>
-        <w:t>lapse</w:t>
-      </w:r>
-      <w:r>
-        <w:t>.</w:t>
-      </w:r>
-    </w:p>
-    <w:p>
-      <w:pPr>
-        <w:pStyle w:val="ListParagraph"/>
-        <w:numPr>
-          <w:ilvl w:val="0"/>
-          <w:numId w:val="4"/>
-        </w:numPr>
-        <w:rPr>
-          <w:b/>
-          <w:bCs/>
-        </w:rPr>
-      </w:pPr>
-      <w:proofErr w:type="spellStart"/>
-      <w:r>
-        <w:rPr>
-          <w:b/>
-          <w:bCs/>
-        </w:rPr>
-        <w:t>CollapsedButtonTooltip</w:t>
-      </w:r>
-      <w:proofErr w:type="spellEnd"/>
-      <w:r>
-        <w:rPr>
-          <w:b/>
-          <w:bCs/>
-        </w:rPr>
-        <w:t>: string;</w:t>
-      </w:r>
-    </w:p>
-    <w:p>
-      <w:pPr>
-        <w:pStyle w:val="ListParagraph"/>
-        <w:numPr>
-          <w:ilvl w:val="1"/>
-          <w:numId w:val="4"/>
-        </w:numPr>
-      </w:pPr>
-      <w:r>
-        <w:t>T</w:t>
-      </w:r>
-      <w:r>
-        <w:t xml:space="preserve">he button </w:t>
-      </w:r>
-      <w:r>
-        <w:t>ToolTip</w:t>
-      </w:r>
-      <w:r>
-        <w:t xml:space="preserve"> to be displayed when the information is </w:t>
-      </w:r>
-      <w:r>
-        <w:t>ready to Expand.</w:t>
-      </w:r>
-    </w:p>
-    <w:p>
-      <w:pPr>
-        <w:pStyle w:val="ListParagraph"/>
-        <w:numPr>
-          <w:ilvl w:val="0"/>
-          <w:numId w:val="4"/>
-        </w:numPr>
-        <w:rPr>
-          <w:b/>
-          <w:bCs/>
-        </w:rPr>
-      </w:pPr>
-      <w:proofErr w:type="spellStart"/>
-      <w:r>
-        <w:rPr>
-          <w:b/>
-          <w:bCs/>
-        </w:rPr>
-        <w:t>FooterText</w:t>
-      </w:r>
-      <w:proofErr w:type="spellEnd"/>
-      <w:r>
-        <w:rPr>
-          <w:b/>
-          <w:bCs/>
-        </w:rPr>
-        <w:t>: string;</w:t>
-      </w:r>
-    </w:p>
-    <w:p>
-      <w:pPr>
-        <w:pStyle w:val="ListParagraph"/>
-        <w:numPr>
-          <w:ilvl w:val="1"/>
-          <w:numId w:val="4"/>
-        </w:numPr>
-      </w:pPr>
-      <w:r>
-        <w:t>T</w:t>
-      </w:r>
-      <w:r>
-        <w:t>he footer content text</w:t>
-      </w:r>
-    </w:p>
-    <w:p>
-      <w:pPr>
-        <w:pStyle w:val="ListParagraph"/>
-        <w:numPr>
-          <w:ilvl w:val="1"/>
-          <w:numId w:val="4"/>
-        </w:numPr>
-      </w:pPr>
-      <w:r>
-        <w:t>A</w:t>
-      </w:r>
-      <w:r>
-        <w:t>ny '\n' will be converted into a line feed</w:t>
-      </w:r>
-    </w:p>
-    <w:p>
-      <w:pPr>
-        <w:pStyle w:val="ListParagraph"/>
-        <w:numPr>
-          <w:ilvl w:val="0"/>
-          <w:numId w:val="4"/>
-        </w:numPr>
-        <w:rPr>
-          <w:b/>
-          <w:bCs/>
-        </w:rPr>
-      </w:pPr>
-      <w:proofErr w:type="spellStart"/>
-      <w:r>
-        <w:rPr>
-          <w:b/>
-          <w:bCs/>
-        </w:rPr>
-        <w:t>ComboBoxItems</w:t>
-      </w:r>
-      <w:proofErr w:type="spellEnd"/>
-      <w:r>
-        <w:rPr>
-          <w:b/>
-          <w:bCs/>
-        </w:rPr>
-        <w:t>: string;</w:t>
-      </w:r>
-    </w:p>
-    <w:p>
-      <w:pPr>
-        <w:pStyle w:val="ListParagraph"/>
-        <w:numPr>
-          <w:ilvl w:val="1"/>
-          <w:numId w:val="4"/>
-        </w:numPr>
-      </w:pPr>
-      <w:r>
-        <w:t>A</w:t>
-      </w:r>
-      <w:r>
-        <w:t xml:space="preserve"> '</w:t>
-      </w:r>
-      <w:r>
-        <w:t>|</w:t>
-      </w:r>
-      <w:r>
-        <w:t>'</w:t>
-      </w:r>
-      <w:r>
-        <w:t xml:space="preserve"> </w:t>
-      </w:r>
-      <w:r>
-        <w:t xml:space="preserve">separated list of custom </w:t>
-      </w:r>
-      <w:r>
-        <w:t>Text</w:t>
-      </w:r>
-      <w:r>
-        <w:t xml:space="preserve"> </w:t>
-      </w:r>
-      <w:r>
-        <w:t>expected here.</w:t>
-      </w:r>
-      <w:r>
-        <w:t xml:space="preserve"> </w:t>
-      </w:r>
-    </w:p>
-    <w:p>
-      <w:pPr>
-        <w:pStyle w:val="ListParagraph"/>
-        <w:numPr>
-          <w:ilvl w:val="1"/>
-          <w:numId w:val="4"/>
-        </w:numPr>
-      </w:pPr>
-      <w:r>
-        <w:t>I</w:t>
-      </w:r>
-      <w:r>
-        <w:t>f set, a Combo Box will be displayed to select</w:t>
-      </w:r>
-    </w:p>
-    <w:p>
-      <w:pPr>
-        <w:pStyle w:val="ListParagraph"/>
-        <w:numPr>
-          <w:ilvl w:val="1"/>
-          <w:numId w:val="4"/>
-        </w:numPr>
-      </w:pPr>
-      <w:r>
-        <w:t>I</w:t>
-      </w:r>
-      <w:r>
-        <w:t xml:space="preserve">f </w:t>
-      </w:r>
-      <w:proofErr w:type="spellStart"/>
-      <w:r>
-        <w:rPr>
-          <w:color w:val="FF0000"/>
-        </w:rPr>
-        <w:t>tdfUserInputeTextBox</w:t>
-      </w:r>
-      <w:proofErr w:type="spellEnd"/>
-      <w:r>
-        <w:rPr>
-          <w:color w:val="FF0000"/>
-        </w:rPr>
-        <w:t xml:space="preserve"> </w:t>
-      </w:r>
-      <w:r>
-        <w:t>is in the flags, the combo box will be in edition mode</w:t>
-      </w:r>
-      <w:r>
-        <w:t xml:space="preserve"> </w:t>
-      </w:r>
-      <w:r>
-        <w:t xml:space="preserve">and the user will be able to edit the </w:t>
-      </w:r>
-      <w:r>
-        <w:t>Items</w:t>
-      </w:r>
-      <w:r>
-        <w:t xml:space="preserve"> or fill the field</w:t>
-      </w:r>
-      <w:r>
-        <w:t xml:space="preserve"> </w:t>
-      </w:r>
-      <w:r>
-        <w:t>with one item of the selection</w:t>
-      </w:r>
-    </w:p>
-    <w:p>
-      <w:pPr>
-        <w:pStyle w:val="ListParagraph"/>
-        <w:numPr>
-          <w:ilvl w:val="0"/>
-          <w:numId w:val="4"/>
-        </w:numPr>
-        <w:rPr>
-          <w:b/>
-          <w:bCs/>
-        </w:rPr>
-      </w:pPr>
-      <w:proofErr w:type="spellStart"/>
       <w:r>
         <w:rPr>
           <w:b/>
@@ -1128,7 +1052,6 @@
         </w:rPr>
         <w:t>UserInputedText</w:t>
       </w:r>
-      <w:proofErr w:type="spellEnd"/>
       <w:r>
         <w:rPr>
           <w:b/>
@@ -1155,7 +1078,6 @@
       <w:r>
         <w:t xml:space="preserve"> (</w:t>
       </w:r>
-      <w:proofErr w:type="spellStart"/>
       <w:r>
         <w:t>T</w:t>
       </w:r>
@@ -1163,11 +1085,7 @@
         <w:t>Ax</w:t>
       </w:r>
       <w:r>
-        <w:t>Edit</w:t>
-      </w:r>
-      <w:proofErr w:type="spellEnd"/>
-      <w:r>
-        <w:t>)</w:t>
+        <w:t>Edit)</w:t>
       </w:r>
     </w:p>
     <w:p>
@@ -1181,33 +1099,193 @@
       <w:r>
         <w:t xml:space="preserve">if </w:t>
       </w:r>
-      <w:proofErr w:type="spellStart"/>
       <w:r>
         <w:t>tdfUserInputeTextBox</w:t>
       </w:r>
-      <w:proofErr w:type="spellEnd"/>
       <w:r>
         <w:t xml:space="preserve"> is in the flags, </w:t>
       </w:r>
       <w:r>
-        <w:t xml:space="preserve">the created </w:t>
-      </w:r>
-      <w:proofErr w:type="spellStart"/>
-      <w:r>
-        <w:t>EditBox</w:t>
-      </w:r>
-      <w:proofErr w:type="spellEnd"/>
+        <w:t xml:space="preserve">the created EditBox </w:t>
+      </w:r>
+      <w:r>
+        <w:t>will contain the default</w:t>
+      </w:r>
+      <w:r>
+        <w:t xml:space="preserve"> value</w:t>
+      </w:r>
+      <w:r>
+        <w:t>.</w:t>
+      </w:r>
+    </w:p>
+    <w:p>
+      <w:pPr>
+        <w:pStyle w:val="ListParagraph"/>
+        <w:numPr>
+          <w:ilvl w:val="0"/>
+          <w:numId w:val="4"/>
+        </w:numPr>
+        <w:rPr>
+          <w:b/>
+          <w:bCs/>
+        </w:rPr>
+      </w:pPr>
+      <w:r>
+        <w:rPr>
+          <w:b/>
+          <w:bCs/>
+        </w:rPr>
+        <w:t>RadioResult</w:t>
+      </w:r>
+      <w:r>
+        <w:rPr>
+          <w:b/>
+          <w:bCs/>
+        </w:rPr>
+        <w:t>: integer;</w:t>
+      </w:r>
+    </w:p>
+    <w:p>
+      <w:pPr>
+        <w:pStyle w:val="ListParagraph"/>
+        <w:numPr>
+          <w:ilvl w:val="1"/>
+          <w:numId w:val="4"/>
+        </w:numPr>
+      </w:pPr>
+      <w:r>
+        <w:t>T</w:t>
+      </w:r>
+      <w:r>
+        <w:t>he selected radio item</w:t>
+      </w:r>
+    </w:p>
+    <w:p>
+      <w:pPr>
+        <w:pStyle w:val="ListParagraph"/>
+        <w:numPr>
+          <w:ilvl w:val="1"/>
+          <w:numId w:val="4"/>
+        </w:numPr>
+      </w:pPr>
+      <w:r>
+        <w:t>F</w:t>
+      </w:r>
+      <w:r>
+        <w:t>irst is numerated 0</w:t>
+      </w:r>
+    </w:p>
+    <w:p>
+      <w:pPr>
+        <w:pStyle w:val="ListParagraph"/>
+        <w:numPr>
+          <w:ilvl w:val="0"/>
+          <w:numId w:val="4"/>
+        </w:numPr>
+        <w:rPr>
+          <w:b/>
+          <w:bCs/>
+        </w:rPr>
+      </w:pPr>
+      <w:r>
+        <w:rPr>
+          <w:b/>
+          <w:bCs/>
+        </w:rPr>
+        <w:t>ComboBoxSelectionResultIndex</w:t>
+      </w:r>
+      <w:r>
+        <w:rPr>
+          <w:b/>
+          <w:bCs/>
+        </w:rPr>
+        <w:t>: Integer;</w:t>
+      </w:r>
+    </w:p>
+    <w:p>
+      <w:pPr>
+        <w:pStyle w:val="ListParagraph"/>
+        <w:numPr>
+          <w:ilvl w:val="1"/>
+          <w:numId w:val="4"/>
+        </w:numPr>
+      </w:pPr>
+      <w:r>
+        <w:t>A</w:t>
+      </w:r>
+      <w:r>
+        <w:t>fter execution, contains the selected item from the Selection list</w:t>
+      </w:r>
+    </w:p>
+    <w:p>
+      <w:pPr>
+        <w:pStyle w:val="ListParagraph"/>
+        <w:numPr>
+          <w:ilvl w:val="0"/>
+          <w:numId w:val="4"/>
+        </w:numPr>
+        <w:rPr>
+          <w:b/>
+          <w:bCs/>
+        </w:rPr>
+      </w:pPr>
+      <w:r>
+        <w:rPr>
+          <w:b/>
+          <w:bCs/>
+        </w:rPr>
+        <w:t>VerifyChecked: Bool;</w:t>
+      </w:r>
+    </w:p>
+    <w:p>
+      <w:pPr>
+        <w:pStyle w:val="ListParagraph"/>
+        <w:numPr>
+          <w:ilvl w:val="1"/>
+          <w:numId w:val="4"/>
+        </w:numPr>
+      </w:pPr>
+      <w:r>
+        <w:t>R</w:t>
+      </w:r>
+      <w:r>
+        <w:t>eflect the bottom most optional checkbox state</w:t>
+      </w:r>
+    </w:p>
+    <w:p>
+      <w:pPr>
+        <w:pStyle w:val="ListParagraph"/>
+        <w:numPr>
+          <w:ilvl w:val="1"/>
+          <w:numId w:val="4"/>
+        </w:numPr>
+      </w:pPr>
+      <w:r>
+        <w:t>I</w:t>
+      </w:r>
+      <w:r>
+        <w:t>f Verify is not '</w:t>
+      </w:r>
       <w:r>
         <w:t xml:space="preserve"> </w:t>
       </w:r>
       <w:r>
-        <w:t>will contain the default</w:t>
-      </w:r>
-      <w:r>
-        <w:t xml:space="preserve"> value</w:t>
-      </w:r>
-      <w:r>
-        <w:t>.</w:t>
+        <w:t>', should be set before execution</w:t>
+      </w:r>
+    </w:p>
+    <w:p>
+      <w:pPr>
+        <w:pStyle w:val="ListParagraph"/>
+        <w:numPr>
+          <w:ilvl w:val="1"/>
+          <w:numId w:val="4"/>
+        </w:numPr>
+      </w:pPr>
+      <w:r>
+        <w:t>A</w:t>
+      </w:r>
+      <w:r>
+        <w:t>fter execution, will contain the final checkbox state</w:t>
       </w:r>
     </w:p>
     <w:p>
@@ -1222,189 +1300,6 @@
           <w:bCs/>
         </w:rPr>
       </w:pPr>
-      <w:proofErr w:type="spellStart"/>
-      <w:r>
-        <w:rPr>
-          <w:b/>
-          <w:bCs/>
-        </w:rPr>
-        <w:t>RadioResult</w:t>
-      </w:r>
-      <w:proofErr w:type="spellEnd"/>
-      <w:r>
-        <w:rPr>
-          <w:b/>
-          <w:bCs/>
-        </w:rPr>
-        <w:t>: integer;</w:t>
-      </w:r>
-    </w:p>
-    <w:p>
-      <w:pPr>
-        <w:pStyle w:val="ListParagraph"/>
-        <w:numPr>
-          <w:ilvl w:val="1"/>
-          <w:numId w:val="4"/>
-        </w:numPr>
-      </w:pPr>
-      <w:r>
-        <w:t>T</w:t>
-      </w:r>
-      <w:r>
-        <w:t>he selected radio item</w:t>
-      </w:r>
-    </w:p>
-    <w:p>
-      <w:pPr>
-        <w:pStyle w:val="ListParagraph"/>
-        <w:numPr>
-          <w:ilvl w:val="1"/>
-          <w:numId w:val="4"/>
-        </w:numPr>
-      </w:pPr>
-      <w:r>
-        <w:t>F</w:t>
-      </w:r>
-      <w:r>
-        <w:t>irst is numerated 0</w:t>
-      </w:r>
-    </w:p>
-    <w:p>
-      <w:pPr>
-        <w:pStyle w:val="ListParagraph"/>
-        <w:numPr>
-          <w:ilvl w:val="0"/>
-          <w:numId w:val="4"/>
-        </w:numPr>
-        <w:rPr>
-          <w:b/>
-          <w:bCs/>
-        </w:rPr>
-      </w:pPr>
-      <w:proofErr w:type="spellStart"/>
-      <w:r>
-        <w:rPr>
-          <w:b/>
-          <w:bCs/>
-        </w:rPr>
-        <w:t>ComboBoxSelectionResultIndex</w:t>
-      </w:r>
-      <w:proofErr w:type="spellEnd"/>
-      <w:r>
-        <w:rPr>
-          <w:b/>
-          <w:bCs/>
-        </w:rPr>
-        <w:t>: Integer;</w:t>
-      </w:r>
-    </w:p>
-    <w:p>
-      <w:pPr>
-        <w:pStyle w:val="ListParagraph"/>
-        <w:numPr>
-          <w:ilvl w:val="1"/>
-          <w:numId w:val="4"/>
-        </w:numPr>
-      </w:pPr>
-      <w:r>
-        <w:t>A</w:t>
-      </w:r>
-      <w:r>
-        <w:t>fter execution, contains the selected item from the Selection list</w:t>
-      </w:r>
-    </w:p>
-    <w:p>
-      <w:pPr>
-        <w:pStyle w:val="ListParagraph"/>
-        <w:numPr>
-          <w:ilvl w:val="0"/>
-          <w:numId w:val="4"/>
-        </w:numPr>
-        <w:rPr>
-          <w:b/>
-          <w:bCs/>
-        </w:rPr>
-      </w:pPr>
-      <w:proofErr w:type="spellStart"/>
-      <w:r>
-        <w:rPr>
-          <w:b/>
-          <w:bCs/>
-        </w:rPr>
-        <w:t>VerifyChecked</w:t>
-      </w:r>
-      <w:proofErr w:type="spellEnd"/>
-      <w:r>
-        <w:rPr>
-          <w:b/>
-          <w:bCs/>
-        </w:rPr>
-        <w:t>: Bool;</w:t>
-      </w:r>
-    </w:p>
-    <w:p>
-      <w:pPr>
-        <w:pStyle w:val="ListParagraph"/>
-        <w:numPr>
-          <w:ilvl w:val="1"/>
-          <w:numId w:val="4"/>
-        </w:numPr>
-      </w:pPr>
-      <w:r>
-        <w:t>R</w:t>
-      </w:r>
-      <w:r>
-        <w:t>eflect the bottom most optional checkbox state</w:t>
-      </w:r>
-    </w:p>
-    <w:p>
-      <w:pPr>
-        <w:pStyle w:val="ListParagraph"/>
-        <w:numPr>
-          <w:ilvl w:val="1"/>
-          <w:numId w:val="4"/>
-        </w:numPr>
-      </w:pPr>
-      <w:r>
-        <w:t>I</w:t>
-      </w:r>
-      <w:r>
-        <w:t>f Verify is not '</w:t>
-      </w:r>
-      <w:r>
-        <w:t xml:space="preserve"> </w:t>
-      </w:r>
-      <w:r>
-        <w:t>', should be set before execution</w:t>
-      </w:r>
-    </w:p>
-    <w:p>
-      <w:pPr>
-        <w:pStyle w:val="ListParagraph"/>
-        <w:numPr>
-          <w:ilvl w:val="1"/>
-          <w:numId w:val="4"/>
-        </w:numPr>
-      </w:pPr>
-      <w:r>
-        <w:t>A</w:t>
-      </w:r>
-      <w:r>
-        <w:t>fter execution, will contain the final checkbox state</w:t>
-      </w:r>
-    </w:p>
-    <w:p>
-      <w:pPr>
-        <w:pStyle w:val="ListParagraph"/>
-        <w:numPr>
-          <w:ilvl w:val="0"/>
-          <w:numId w:val="4"/>
-        </w:numPr>
-        <w:rPr>
-          <w:b/>
-          <w:bCs/>
-        </w:rPr>
-      </w:pPr>
       <w:r>
         <w:rPr>
           <w:b/>
@@ -1422,15 +1317,7 @@
         </w:numPr>
       </w:pPr>
       <w:r>
-        <w:t xml:space="preserve">launch the </w:t>
-      </w:r>
-      <w:proofErr w:type="spellStart"/>
-      <w:r>
-        <w:t>TaskDialog</w:t>
-      </w:r>
-      <w:proofErr w:type="spellEnd"/>
-      <w:r>
-        <w:t xml:space="preserve"> form</w:t>
+        <w:t>launch the TaskDialog form</w:t>
       </w:r>
     </w:p>
     <w:p/>
@@ -1446,31 +1333,13 @@
           <w:bCs/>
         </w:rPr>
       </w:pPr>
-      <w:proofErr w:type="spellStart"/>
-      <w:r>
-        <w:rPr>
-          <w:b/>
-          <w:bCs/>
-        </w:rPr>
-        <w:t>ClassName</w:t>
-      </w:r>
-      <w:proofErr w:type="spellEnd"/>
-      <w:r>
-        <w:rPr>
-          <w:b/>
-          <w:bCs/>
-        </w:rPr>
-        <w:t xml:space="preserve">: </w:t>
-      </w:r>
-      <w:proofErr w:type="spellStart"/>
-      <w:r>
-        <w:rPr>
-          <w:b/>
-          <w:bCs/>
-        </w:rPr>
-        <w:t>TExtraButtonParentClass</w:t>
-      </w:r>
-      <w:proofErr w:type="spellEnd"/>
+      <w:r>
+        <w:rPr>
+          <w:b/>
+          <w:bCs/>
+        </w:rPr>
+        <w:t>ClassName: TExtraButtonParentClass</w:t>
+      </w:r>
       <w:r>
         <w:rPr>
           <w:b/>
@@ -1478,7 +1347,6 @@
         </w:rPr>
         <w:t xml:space="preserve"> (</w:t>
       </w:r>
-      <w:proofErr w:type="spellStart"/>
       <w:r>
         <w:rPr>
           <w:b/>
@@ -1486,7 +1354,6 @@
         </w:rPr>
         <w:t>TBitBtn</w:t>
       </w:r>
-      <w:proofErr w:type="spellEnd"/>
       <w:r>
         <w:rPr>
           <w:b/>
@@ -1525,15 +1392,7 @@
         <w:t>, Notice that</w:t>
       </w:r>
       <w:r>
-        <w:t xml:space="preserve"> under Delphi 6, since </w:t>
-      </w:r>
-      <w:proofErr w:type="spellStart"/>
-      <w:r>
-        <w:t>TBitBtn</w:t>
-      </w:r>
-      <w:proofErr w:type="spellEnd"/>
-      <w:r>
-        <w:t xml:space="preserve"> is not themed,</w:t>
+        <w:t xml:space="preserve"> under Delphi 6, since TBitBtn is not themed,</w:t>
       </w:r>
       <w:r>
         <w:t xml:space="preserve"> </w:t>
@@ -1545,18 +1404,10 @@
         <w:t>a</w:t>
       </w:r>
       <w:r>
-        <w:t xml:space="preserve">w </w:t>
-      </w:r>
-      <w:proofErr w:type="spellStart"/>
-      <w:r>
-        <w:t>TButto</w:t>
-      </w:r>
-      <w:r>
-        <w:t>n</w:t>
-      </w:r>
-      <w:proofErr w:type="spellEnd"/>
-      <w:r>
-        <w:t xml:space="preserve"> with no glyph.</w:t>
+        <w:t>w TButto</w:t>
+      </w:r>
+      <w:r>
+        <w:t>n with no glyph.</w:t>
       </w:r>
     </w:p>
     <w:p>
@@ -1571,37 +1422,12 @@
           <w:bCs/>
         </w:rPr>
       </w:pPr>
-      <w:proofErr w:type="spellStart"/>
-      <w:r>
-        <w:rPr>
-          <w:b/>
-          <w:bCs/>
-        </w:rPr>
-        <w:t>TExtraButton</w:t>
-      </w:r>
-      <w:proofErr w:type="spellEnd"/>
-      <w:r>
-        <w:rPr>
-          <w:b/>
-          <w:bCs/>
-        </w:rPr>
-        <w:t xml:space="preserve"> = class(</w:t>
-      </w:r>
-      <w:proofErr w:type="spellStart"/>
-      <w:r>
-        <w:rPr>
-          <w:b/>
-          <w:bCs/>
-        </w:rPr>
-        <w:t>TExtraButtonParentClass</w:t>
-      </w:r>
-      <w:proofErr w:type="spellEnd"/>
-      <w:r>
-        <w:rPr>
-          <w:b/>
-          <w:bCs/>
-        </w:rPr>
-        <w:t>)</w:t>
+      <w:r>
+        <w:rPr>
+          <w:b/>
+          <w:bCs/>
+        </w:rPr>
+        <w:t>TExtraButton = class(TExtraButtonParentClass)</w:t>
       </w:r>
     </w:p>
     <w:p>
@@ -1612,14 +1438,12 @@
           <w:numId w:val="5"/>
         </w:numPr>
       </w:pPr>
-      <w:proofErr w:type="spellStart"/>
       <w:r>
         <w:t>Create</w:t>
       </w:r>
       <w:r>
         <w:t>Ex</w:t>
       </w:r>
-      <w:proofErr w:type="spellEnd"/>
       <w:r>
         <w:t xml:space="preserve"> </w:t>
       </w:r>
@@ -1659,13 +1483,8 @@
           <w:numId w:val="5"/>
         </w:numPr>
       </w:pPr>
-      <w:proofErr w:type="spellStart"/>
-      <w:r>
-        <w:t>ModalResult</w:t>
-      </w:r>
-      <w:proofErr w:type="spellEnd"/>
-      <w:r>
-        <w:t xml:space="preserve">/Default/Cancel properties will be set as </w:t>
+      <w:r>
+        <w:t xml:space="preserve">ModalResult/Default/Cancel properties will be set as </w:t>
       </w:r>
       <w:r>
         <w:t>expected</w:t>
@@ -1682,11 +1501,9 @@
           <w:numId w:val="5"/>
         </w:numPr>
       </w:pPr>
-      <w:proofErr w:type="spellStart"/>
       <w:r>
         <w:t>SetBitmap</w:t>
       </w:r>
-      <w:proofErr w:type="spellEnd"/>
     </w:p>
     <w:p>
       <w:pPr>
@@ -1741,31 +1558,7 @@
         </w:numPr>
       </w:pPr>
       <w:r>
-        <w:t>(</w:t>
-      </w:r>
-      <w:proofErr w:type="spellStart"/>
-      <w:r>
-        <w:t>tdfEnableHyperLinks</w:t>
-      </w:r>
-      <w:proofErr w:type="spellEnd"/>
-      <w:r>
-        <w:t xml:space="preserve">, </w:t>
-      </w:r>
-      <w:proofErr w:type="spellStart"/>
-      <w:r>
-        <w:t>tdfUseCommandLinks</w:t>
-      </w:r>
-      <w:proofErr w:type="spellEnd"/>
-      <w:r>
-        <w:t xml:space="preserve">, </w:t>
-      </w:r>
-      <w:proofErr w:type="spellStart"/>
-      <w:r>
-        <w:t>tdfUseCommandLinksNoIcon</w:t>
-      </w:r>
-      <w:proofErr w:type="spellEnd"/>
-      <w:r>
-        <w:t>,</w:t>
+        <w:t>(tdfEnableHyperLinks, tdfUseCommandLinks, tdfUseCommandLinksNoIcon,</w:t>
       </w:r>
     </w:p>
     <w:p>
@@ -1774,31 +1567,7 @@
         <w:ind w:left="1440"/>
       </w:pPr>
       <w:r>
-        <w:t xml:space="preserve">    </w:t>
-      </w:r>
-      <w:proofErr w:type="spellStart"/>
-      <w:r>
-        <w:t>tdfExpandFooterArea</w:t>
-      </w:r>
-      <w:proofErr w:type="spellEnd"/>
-      <w:r>
-        <w:t xml:space="preserve">, </w:t>
-      </w:r>
-      <w:proofErr w:type="spellStart"/>
-      <w:r>
-        <w:t>tdfExpandByDefault</w:t>
-      </w:r>
-      <w:proofErr w:type="spellEnd"/>
-      <w:r>
-        <w:t xml:space="preserve">, </w:t>
-      </w:r>
-      <w:proofErr w:type="spellStart"/>
-      <w:r>
-        <w:t>tdfVerificationFlagChecked</w:t>
-      </w:r>
-      <w:proofErr w:type="spellEnd"/>
-      <w:r>
-        <w:t>,</w:t>
+        <w:t xml:space="preserve">    tdfExpandFooterArea, tdfExpandByDefault, tdfVerificationFlagChecked,</w:t>
       </w:r>
     </w:p>
     <w:p>
@@ -1807,31 +1576,7 @@
         <w:ind w:left="1440"/>
       </w:pPr>
       <w:r>
-        <w:t xml:space="preserve">    </w:t>
-      </w:r>
-      <w:proofErr w:type="spellStart"/>
-      <w:r>
-        <w:t>tdfShowProgressBar</w:t>
-      </w:r>
-      <w:proofErr w:type="spellEnd"/>
-      <w:r>
-        <w:t xml:space="preserve">, </w:t>
-      </w:r>
-      <w:proofErr w:type="spellStart"/>
-      <w:r>
-        <w:t>tdfShowMarqueeProgressBar</w:t>
-      </w:r>
-      <w:proofErr w:type="spellEnd"/>
-      <w:r>
-        <w:t xml:space="preserve">, </w:t>
-      </w:r>
-      <w:proofErr w:type="spellStart"/>
-      <w:r>
-        <w:t>tdfCallbackTimer</w:t>
-      </w:r>
-      <w:proofErr w:type="spellEnd"/>
-      <w:r>
-        <w:t>,</w:t>
+        <w:t xml:space="preserve">    tdfShowProgressBar, tdfShowMarqueeProgressBar, tdfCallbackTimer,</w:t>
       </w:r>
     </w:p>
     <w:p>
@@ -1840,31 +1585,7 @@
         <w:ind w:left="1440"/>
       </w:pPr>
       <w:r>
-        <w:t xml:space="preserve">    </w:t>
-      </w:r>
-      <w:proofErr w:type="spellStart"/>
-      <w:r>
-        <w:t>tdfPositionRelativeToWindow</w:t>
-      </w:r>
-      <w:proofErr w:type="spellEnd"/>
-      <w:r>
-        <w:t xml:space="preserve">, </w:t>
-      </w:r>
-      <w:proofErr w:type="spellStart"/>
-      <w:r>
-        <w:t>tdfRtlLayout</w:t>
-      </w:r>
-      <w:proofErr w:type="spellEnd"/>
-      <w:r>
-        <w:t xml:space="preserve">, </w:t>
-      </w:r>
-      <w:proofErr w:type="spellStart"/>
-      <w:r>
-        <w:t>tdfNoDefaultRadioButton</w:t>
-      </w:r>
-      <w:proofErr w:type="spellEnd"/>
-      <w:r>
-        <w:t>,</w:t>
+        <w:t xml:space="preserve">    tdfPositionRelativeToWindow, tdfRtlLayout, tdfNoDefaultRadioButton,</w:t>
       </w:r>
     </w:p>
     <w:p>
@@ -1873,32 +1594,11 @@
         <w:ind w:left="1440"/>
       </w:pPr>
       <w:r>
-        <w:t xml:space="preserve">    </w:t>
-      </w:r>
-      <w:proofErr w:type="spellStart"/>
-      <w:r>
-        <w:t>tdfCanBeMinimized</w:t>
-      </w:r>
-      <w:proofErr w:type="spellEnd"/>
-      <w:r>
-        <w:t xml:space="preserve">, </w:t>
-      </w:r>
-      <w:proofErr w:type="spellStart"/>
-      <w:r>
-        <w:t>tdfUserInputeTextBox</w:t>
-      </w:r>
-      <w:proofErr w:type="spellEnd"/>
-      <w:r>
-        <w:t xml:space="preserve">, </w:t>
-      </w:r>
-      <w:proofErr w:type="spellStart"/>
-      <w:r>
-        <w:t>tdfExpandButton</w:t>
+        <w:t xml:space="preserve">    tdfCanBeMinimized, tdfUserInputeTextBox, tdfExpandButton</w:t>
       </w:r>
       <w:r>
         <w:t>,tdfEmailButton</w:t>
       </w:r>
-      <w:proofErr w:type="spellEnd"/>
       <w:r>
         <w:t>)</w:t>
       </w:r>
@@ -1920,23 +1620,7 @@
           <w:b/>
           <w:bCs/>
         </w:rPr>
-        <w:t xml:space="preserve">function </w:t>
-      </w:r>
-      <w:proofErr w:type="spellStart"/>
-      <w:r>
-        <w:rPr>
-          <w:b/>
-          <w:bCs/>
-        </w:rPr>
-        <w:t>UnAmp</w:t>
-      </w:r>
-      <w:proofErr w:type="spellEnd"/>
-      <w:r>
-        <w:rPr>
-          <w:b/>
-          <w:bCs/>
-        </w:rPr>
-        <w:t>(const s: string): string;</w:t>
+        <w:t>function UnAmp(const s: string): string;</w:t>
       </w:r>
     </w:p>
     <w:p>
@@ -1994,14 +1678,12 @@
           <w:color w:val="FF0000"/>
         </w:rPr>
       </w:pPr>
-      <w:proofErr w:type="spellStart"/>
       <w:r>
         <w:rPr>
           <w:color w:val="FF0000"/>
         </w:rPr>
         <w:t>tdfEmailButton</w:t>
       </w:r>
-      <w:proofErr w:type="spellEnd"/>
     </w:p>
     <w:p>
       <w:pPr>
@@ -2014,14 +1696,12 @@
       <w:r>
         <w:t xml:space="preserve">if </w:t>
       </w:r>
-      <w:proofErr w:type="spellStart"/>
       <w:r>
         <w:rPr>
           <w:color w:val="FF0000"/>
         </w:rPr>
         <w:t>tdfEmailButton</w:t>
       </w:r>
-      <w:proofErr w:type="spellEnd"/>
       <w:r>
         <w:t xml:space="preserve"> is </w:t>
       </w:r>
@@ -2029,15 +1709,7 @@
         <w:t xml:space="preserve">set, </w:t>
       </w:r>
       <w:r>
-        <w:t xml:space="preserve">a </w:t>
-      </w:r>
-      <w:proofErr w:type="spellStart"/>
-      <w:r>
-        <w:t>CommandLinkButton</w:t>
-      </w:r>
-      <w:proofErr w:type="spellEnd"/>
-      <w:r>
-        <w:t xml:space="preserve"> will be added automatically and the developer doesn’t have to make ‘Send Mail’ button manually.</w:t>
+        <w:t>a CommandLinkButton will be added automatically and the developer doesn’t have to make ‘Send Mail’ button manually.</w:t>
       </w:r>
     </w:p>
     <w:p>
@@ -2086,7 +1758,43 @@
           <w:sz w:val="28"/>
           <w:szCs w:val="28"/>
         </w:rPr>
-        <w:t xml:space="preserve"> Take a look to sample project.</w:t>
+        <w:t xml:space="preserve"> </w:t>
+      </w:r>
+      <w:r>
+        <w:rPr>
+          <w:b/>
+          <w:bCs/>
+          <w:sz w:val="28"/>
+          <w:szCs w:val="28"/>
+        </w:rPr>
+        <w:t>Have</w:t>
+      </w:r>
+      <w:r>
+        <w:rPr>
+          <w:b/>
+          <w:bCs/>
+          <w:sz w:val="28"/>
+          <w:szCs w:val="28"/>
+        </w:rPr>
+        <w:t xml:space="preserve"> a look to sample project</w:t>
+      </w:r>
+      <w:r>
+        <w:rPr>
+          <w:b/>
+          <w:bCs/>
+          <w:sz w:val="28"/>
+          <w:szCs w:val="28"/>
+        </w:rPr>
+        <w:t xml:space="preserve"> on GitHub</w:t>
+      </w:r>
+      <w:r>
+        <w:rPr>
+          <w:b/>
+          <w:bCs/>
+          <w:sz w:val="28"/>
+          <w:szCs w:val="28"/>
+        </w:rPr>
+        <w:t>.</w:t>
       </w:r>
     </w:p>
     <w:sectPr>
@@ -2100,7 +1808,7 @@
 </file>
 
 <file path=word/numbering.xml><?xml version="1.0" encoding="utf-8"?>
-<w:numbering xmlns:wpc="http://schemas.microsoft.com/office/word/2010/wordprocessingCanvas" xmlns:cx="http://schemas.microsoft.com/office/drawing/2014/chartex" xmlns:cx1="http://schemas.microsoft.com/office/drawing/2015/9/8/chartex" xmlns:cx2="http://schemas.microsoft.com/office/drawing/2015/10/21/chartex" xmlns:cx3="http://schemas.microsoft.com/office/drawing/2016/5/9/chartex" xmlns:cx4="http://schemas.microsoft.com/office/drawing/2016/5/10/chartex" xmlns:cx5="http://schemas.microsoft.com/office/drawing/2016/5/11/chartex" xmlns:cx6="http://schemas.microsoft.com/office/drawing/2016/5/12/chartex" xmlns:cx7="http://schemas.microsoft.com/office/drawing/2016/5/13/chartex" xmlns:cx8="http://schemas.microsoft.com/office/drawing/2016/5/14/chartex" xmlns:mc="http://schemas.openxmlformats.org/markup-compatibility/2006" xmlns:aink="http://schemas.microsoft.com/office/drawing/2016/ink" xmlns:am3d="http://schemas.microsoft.com/office/drawing/2017/model3d" xmlns:o="urn:schemas-microsoft-com:office:office" xmlns:r="http://schemas.openxmlformats.org/officeDocument/2006/relationships" xmlns:m="http://schemas.openxmlformats.org/officeDocument/2006/math" xmlns:v="urn:schemas-microsoft-com:vml" xmlns:wp14="http://schemas.microsoft.com/office/word/2010/wordprocessingDrawing" xmlns:wp="http://schemas.openxmlformats.org/drawingml/2006/wordprocessingDrawing" xmlns:w10="urn:schemas-microsoft-com:office:word" xmlns:w="http://schemas.openxmlformats.org/wordprocessingml/2006/main" xmlns:w14="http://schemas.microsoft.com/office/word/2010/wordml" xmlns:w15="http://schemas.microsoft.com/office/word/2012/wordml" xmlns:w16cex="http://schemas.microsoft.com/office/word/2018/wordml/cex" xmlns:w16cid="http://schemas.microsoft.com/office/word/2016/wordml/cid" xmlns:w16="http://schemas.microsoft.com/office/word/2018/wordml" xmlns:w16se="http://schemas.microsoft.com/office/word/2015/wordml/symex" xmlns:wpg="http://schemas.microsoft.com/office/word/2010/wordprocessingGroup" xmlns:wpi="http://schemas.microsoft.com/office/word/2010/wordprocessingInk" xmlns:wne="http://schemas.microsoft.com/office/word/2006/wordml" xmlns:wps="http://schemas.microsoft.com/office/word/2010/wordprocessingShape" mc:Ignorable="w14 w15 w16se w16cid w16 w16cex wp14">
+<w:numbering xmlns:wpc="http://schemas.microsoft.com/office/word/2010/wordprocessingCanvas" xmlns:cx="http://schemas.microsoft.com/office/drawing/2014/chartex" xmlns:cx1="http://schemas.microsoft.com/office/drawing/2015/9/8/chartex" xmlns:cx2="http://schemas.microsoft.com/office/drawing/2015/10/21/chartex" xmlns:cx3="http://schemas.microsoft.com/office/drawing/2016/5/9/chartex" xmlns:cx4="http://schemas.microsoft.com/office/drawing/2016/5/10/chartex" xmlns:cx5="http://schemas.microsoft.com/office/drawing/2016/5/11/chartex" xmlns:cx6="http://schemas.microsoft.com/office/drawing/2016/5/12/chartex" xmlns:cx7="http://schemas.microsoft.com/office/drawing/2016/5/13/chartex" xmlns:cx8="http://schemas.microsoft.com/office/drawing/2016/5/14/chartex" xmlns:mc="http://schemas.openxmlformats.org/markup-compatibility/2006" xmlns:aink="http://schemas.microsoft.com/office/drawing/2016/ink" xmlns:am3d="http://schemas.microsoft.com/office/drawing/2017/model3d" xmlns:o="urn:schemas-microsoft-com:office:office" xmlns:oel="http://schemas.microsoft.com/office/2019/extlst" xmlns:r="http://schemas.openxmlformats.org/officeDocument/2006/relationships" xmlns:m="http://schemas.openxmlformats.org/officeDocument/2006/math" xmlns:v="urn:schemas-microsoft-com:vml" xmlns:wp14="http://schemas.microsoft.com/office/word/2010/wordprocessingDrawing" xmlns:wp="http://schemas.openxmlformats.org/drawingml/2006/wordprocessingDrawing" xmlns:w10="urn:schemas-microsoft-com:office:word" xmlns:w="http://schemas.openxmlformats.org/wordprocessingml/2006/main" xmlns:w14="http://schemas.microsoft.com/office/word/2010/wordml" xmlns:w15="http://schemas.microsoft.com/office/word/2012/wordml" xmlns:w16cex="http://schemas.microsoft.com/office/word/2018/wordml/cex" xmlns:w16cid="http://schemas.microsoft.com/office/word/2016/wordml/cid" xmlns:w16="http://schemas.microsoft.com/office/word/2018/wordml" xmlns:w16sdtdh="http://schemas.microsoft.com/office/word/2020/wordml/sdtdatahash" xmlns:w16se="http://schemas.microsoft.com/office/word/2015/wordml/symex" xmlns:wpg="http://schemas.microsoft.com/office/word/2010/wordprocessingGroup" xmlns:wpi="http://schemas.microsoft.com/office/word/2010/wordprocessingInk" xmlns:wne="http://schemas.microsoft.com/office/word/2006/wordml" xmlns:wps="http://schemas.microsoft.com/office/word/2010/wordprocessingShape" mc:Ignorable="w14 w15 w16se w16cid w16 w16cex w16sdtdh wp14">
   <w:numPicBullet w:numPicBulletId="0">
     <w:pict>
       <v:shapetype id="_x0000_t75" coordsize="21600,21600" o:spt="75" o:preferrelative="t" path="m@4@5l@4@11@9@11@9@5xe" filled="f" stroked="f">
@@ -2122,7 +1830,7 @@
         <v:path o:extrusionok="f" gradientshapeok="t" o:connecttype="rect"/>
         <o:lock v:ext="edit" aspectratio="t"/>
       </v:shapetype>
-      <v:shape id="_x0000_i1056" type="#_x0000_t75" style="width:10.95pt;height:10.95pt" o:bullet="t">
+      <v:shape id="_x0000_i1055" type="#_x0000_t75" style="width:10.75pt;height:10.75pt" o:bullet="t">
         <v:imagedata r:id="rId1" o:title="msoCE1A"/>
       </v:shape>
     </w:pict>
@@ -2982,35 +2690,35 @@
       </w:rPr>
     </w:lvl>
   </w:abstractNum>
-  <w:num w:numId="1">
+  <w:num w:numId="1" w16cid:durableId="3627432">
     <w:abstractNumId w:val="4"/>
   </w:num>
-  <w:num w:numId="2">
+  <w:num w:numId="2" w16cid:durableId="1883319201">
     <w:abstractNumId w:val="3"/>
   </w:num>
-  <w:num w:numId="3">
+  <w:num w:numId="3" w16cid:durableId="1562011440">
     <w:abstractNumId w:val="0"/>
   </w:num>
-  <w:num w:numId="4">
+  <w:num w:numId="4" w16cid:durableId="1183932627">
     <w:abstractNumId w:val="6"/>
   </w:num>
-  <w:num w:numId="5">
+  <w:num w:numId="5" w16cid:durableId="290938438">
     <w:abstractNumId w:val="2"/>
   </w:num>
-  <w:num w:numId="6">
+  <w:num w:numId="6" w16cid:durableId="1519809812">
     <w:abstractNumId w:val="7"/>
   </w:num>
-  <w:num w:numId="7">
+  <w:num w:numId="7" w16cid:durableId="118883990">
     <w:abstractNumId w:val="1"/>
   </w:num>
-  <w:num w:numId="8">
+  <w:num w:numId="8" w16cid:durableId="521941671">
     <w:abstractNumId w:val="5"/>
   </w:num>
 </w:numbering>
 </file>
 
 <file path=word/styles.xml><?xml version="1.0" encoding="utf-8"?>
-<w:styles xmlns:mc="http://schemas.openxmlformats.org/markup-compatibility/2006" xmlns:r="http://schemas.openxmlformats.org/officeDocument/2006/relationships" xmlns:w="http://schemas.openxmlformats.org/wordprocessingml/2006/main" xmlns:w14="http://schemas.microsoft.com/office/word/2010/wordml" xmlns:w15="http://schemas.microsoft.com/office/word/2012/wordml" xmlns:w16cex="http://schemas.microsoft.com/office/word/2018/wordml/cex" xmlns:w16cid="http://schemas.microsoft.com/office/word/2016/wordml/cid" xmlns:w16="http://schemas.microsoft.com/office/word/2018/wordml" xmlns:w16se="http://schemas.microsoft.com/office/word/2015/wordml/symex" mc:Ignorable="w14 w15 w16se w16cid w16 w16cex">
+<w:styles xmlns:mc="http://schemas.openxmlformats.org/markup-compatibility/2006" xmlns:r="http://schemas.openxmlformats.org/officeDocument/2006/relationships" xmlns:w="http://schemas.openxmlformats.org/wordprocessingml/2006/main" xmlns:w14="http://schemas.microsoft.com/office/word/2010/wordml" xmlns:w15="http://schemas.microsoft.com/office/word/2012/wordml" xmlns:w16cex="http://schemas.microsoft.com/office/word/2018/wordml/cex" xmlns:w16cid="http://schemas.microsoft.com/office/word/2016/wordml/cid" xmlns:w16="http://schemas.microsoft.com/office/word/2018/wordml" xmlns:w16sdtdh="http://schemas.microsoft.com/office/word/2020/wordml/sdtdatahash" xmlns:w16se="http://schemas.microsoft.com/office/word/2015/wordml/symex" mc:Ignorable="w14 w15 w16se w16cid w16 w16cex w16sdtdh">
   <w:docDefaults>
     <w:rPrDefault>
       <w:rPr>

</xml_diff>